<commit_message>
Update Project Implementation Report-Iteration 1.docx
</commit_message>
<xml_diff>
--- a/doc/Project Implementation Report-Iteration 1.docx
+++ b/doc/Project Implementation Report-Iteration 1.docx
@@ -924,24 +924,125 @@
         </w:rPr>
         <w:br w:type="page"/>
       </w:r>
-      <w:bookmarkStart w:id="3" w:name="_GoBack"/>
+    </w:p>
+    <w:p>
+      <w:pPr>
+        <w:pStyle w:val="Balk1"/>
+        <w:numPr>
+          <w:ilvl w:val="0"/>
+          <w:numId w:val="19"/>
+        </w:numPr>
+        <w:jc w:val="both"/>
+        <w:rPr>
+          <w:lang w:val="en-GB"/>
+        </w:rPr>
+      </w:pPr>
+      <w:bookmarkStart w:id="3" w:name="_Toc4887030"/>
+      <w:r>
+        <w:rPr>
+          <w:lang w:val="en-GB"/>
+        </w:rPr>
+        <w:lastRenderedPageBreak/>
+        <w:t>Introduction</w:t>
+      </w:r>
       <w:bookmarkEnd w:id="3"/>
     </w:p>
     <w:p>
       <w:pPr>
+        <w:jc w:val="both"/>
+        <w:rPr>
+          <w:rFonts w:cstheme="minorHAnsi"/>
+          <w:color w:val="000000"/>
+          <w:lang w:val="en-GB"/>
+        </w:rPr>
+      </w:pPr>
+      <w:r>
+        <w:rPr>
+          <w:rFonts w:cstheme="minorHAnsi"/>
+          <w:color w:val="000000"/>
+          <w:lang w:val="en-GB"/>
+        </w:rPr>
+        <w:t xml:space="preserve">The implementation of </w:t>
+      </w:r>
+      <w:r>
+        <w:rPr>
+          <w:rFonts w:cstheme="minorHAnsi"/>
+          <w:color w:val="000000"/>
+          <w:lang w:val="en-GB"/>
+        </w:rPr>
+        <w:t xml:space="preserve">the </w:t>
+      </w:r>
+      <w:r>
+        <w:rPr>
+          <w:rFonts w:cstheme="minorHAnsi"/>
+          <w:color w:val="000000"/>
+          <w:lang w:val="en-GB"/>
+        </w:rPr>
+        <w:t>multiplayer</w:t>
+      </w:r>
+      <w:r>
+        <w:rPr>
+          <w:rFonts w:cstheme="minorHAnsi"/>
+          <w:color w:val="000000"/>
+          <w:lang w:val="en-GB"/>
+        </w:rPr>
+        <w:t xml:space="preserve"> infrastructure</w:t>
+      </w:r>
+      <w:r>
+        <w:rPr>
+          <w:rFonts w:cstheme="minorHAnsi"/>
+          <w:color w:val="000000"/>
+          <w:lang w:val="en-GB"/>
+        </w:rPr>
+        <w:t xml:space="preserve">, </w:t>
+      </w:r>
+      <w:r>
+        <w:rPr>
+          <w:rFonts w:cstheme="minorHAnsi"/>
+          <w:color w:val="000000"/>
+          <w:lang w:val="en-GB"/>
+        </w:rPr>
+        <w:t xml:space="preserve">the </w:t>
+      </w:r>
+      <w:r>
+        <w:rPr>
+          <w:rFonts w:cstheme="minorHAnsi"/>
+          <w:color w:val="000000"/>
+          <w:lang w:val="en-GB"/>
+        </w:rPr>
+        <w:t>multiple map support (mod support) and some of the project’s Graphical User Interface (GUI) elements – main menu, main game map etc. – are mostly completed. So far, we’ve worked on the GUI most of the time, and are going to continue with the implementation of the game’s logic. In addition to this, we will be working on the implementation of language support, and other game mods which will include different maps. Furthermore, we will</w:t>
+      </w:r>
+      <w:r>
+        <w:rPr>
+          <w:rFonts w:cstheme="minorHAnsi"/>
+          <w:color w:val="000000"/>
+          <w:lang w:val="en-GB"/>
+        </w:rPr>
+        <w:t xml:space="preserve"> continue our</w:t>
+      </w:r>
+      <w:r>
+        <w:rPr>
+          <w:rFonts w:cstheme="minorHAnsi"/>
+          <w:color w:val="000000"/>
+          <w:lang w:val="en-GB"/>
+        </w:rPr>
+        <w:t xml:space="preserve"> work on delivering a colour-blind-friendly game.</w:t>
+      </w:r>
+    </w:p>
+    <w:p>
+      <w:pPr>
         <w:pStyle w:val="Balk1"/>
         <w:jc w:val="both"/>
         <w:rPr>
           <w:lang w:val="en-GB"/>
         </w:rPr>
       </w:pPr>
-      <w:bookmarkStart w:id="4" w:name="_Toc4887030"/>
-      <w:r>
-        <w:rPr>
-          <w:lang w:val="en-GB"/>
-        </w:rPr>
-        <w:lastRenderedPageBreak/>
-        <w:t>1</w:t>
+      <w:bookmarkStart w:id="4" w:name="_Toc4887031"/>
+      <w:r>
+        <w:rPr>
+          <w:lang w:val="en-GB"/>
+        </w:rPr>
+        <w:t>2</w:t>
       </w:r>
       <w:r>
         <w:rPr>
@@ -959,56 +1060,9 @@
         <w:rPr>
           <w:lang w:val="en-GB"/>
         </w:rPr>
-        <w:t>Introduction</w:t>
+        <w:t>Design Changes</w:t>
       </w:r>
       <w:bookmarkEnd w:id="4"/>
-    </w:p>
-    <w:p>
-      <w:pPr>
-        <w:pStyle w:val="Balk1"/>
-        <w:jc w:val="both"/>
-        <w:rPr>
-          <w:lang w:val="en-GB"/>
-        </w:rPr>
-      </w:pPr>
-      <w:bookmarkStart w:id="5" w:name="_Toc4887031"/>
-      <w:r>
-        <w:rPr>
-          <w:lang w:val="en-GB"/>
-        </w:rPr>
-        <w:t>2</w:t>
-      </w:r>
-      <w:r>
-        <w:rPr>
-          <w:lang w:val="en-GB"/>
-        </w:rPr>
-        <w:t>.0</w:t>
-      </w:r>
-      <w:r>
-        <w:rPr>
-          <w:lang w:val="en-GB"/>
-        </w:rPr>
-        <w:t xml:space="preserve"> </w:t>
-      </w:r>
-      <w:r>
-        <w:rPr>
-          <w:lang w:val="en-GB"/>
-        </w:rPr>
-        <w:t xml:space="preserve">Design </w:t>
-      </w:r>
-      <w:r>
-        <w:rPr>
-          <w:lang w:val="en-GB"/>
-        </w:rPr>
-        <w:t>C</w:t>
-      </w:r>
-      <w:r>
-        <w:rPr>
-          <w:lang w:val="en-GB"/>
-        </w:rPr>
-        <w:t>hanges</w:t>
-      </w:r>
-      <w:bookmarkEnd w:id="5"/>
     </w:p>
     <w:p>
       <w:pPr>
@@ -1249,6 +1303,7 @@
         <w:rPr>
           <w:lang w:val="en-GB"/>
         </w:rPr>
+        <w:lastRenderedPageBreak/>
         <w:t>Thirdly, we add</w:t>
       </w:r>
       <w:r>
@@ -1484,35 +1539,182 @@
         <w:rPr>
           <w:lang w:val="en-GB"/>
         </w:rPr>
-        <w:t>Figure 2.</w:t>
-      </w:r>
-      <w:r>
-        <w:rPr>
-          <w:lang w:val="en-GB"/>
-        </w:rPr>
-        <w:t>2</w:t>
-      </w:r>
-      <w:r>
-        <w:rPr>
-          <w:lang w:val="en-GB"/>
-        </w:rPr>
-        <w:t xml:space="preserve"> Class diagram at the time of the first iteration </w:t>
-      </w:r>
-      <w:r>
-        <w:rPr>
-          <w:lang w:val="en-GB"/>
-        </w:rPr>
-        <w:t>design</w:t>
-      </w:r>
-      <w:r>
-        <w:rPr>
-          <w:lang w:val="en-GB"/>
-        </w:rPr>
-        <w:t xml:space="preserve"> document</w:t>
+        <w:t>Figure 2.2 Class diagram at the time of the first iteration design document</w:t>
       </w:r>
     </w:p>
     <w:p>
       <w:pPr>
+        <w:jc w:val="both"/>
+        <w:rPr>
+          <w:lang w:val="en-GB"/>
+        </w:rPr>
+      </w:pPr>
+      <w:r>
+        <w:rPr>
+          <w:lang w:val="en-GB"/>
+        </w:rPr>
+        <w:t>The way the system is implemented now, the sequence diagram for attacking a province is as below:</w:t>
+      </w:r>
+    </w:p>
+    <w:p>
+      <w:pPr>
+        <w:pStyle w:val="Balk5"/>
+        <w:rPr>
+          <w:lang w:val="en-GB"/>
+        </w:rPr>
+      </w:pPr>
+      <w:r>
+        <w:rPr>
+          <w:noProof/>
+          <w:lang w:eastAsia="tr-TR"/>
+        </w:rPr>
+        <w:lastRenderedPageBreak/>
+        <w:drawing>
+          <wp:inline distT="0" distB="0" distL="0" distR="0">
+            <wp:extent cx="5727700" cy="4013200"/>
+            <wp:effectExtent l="0" t="0" r="6350" b="6350"/>
+            <wp:docPr id="1" name="Resim 1" descr="C:\Users\musta\AppData\Local\Microsoft\Windows\INetCache\Content.Word\Sequence Diagram1.jpg"/>
+            <wp:cNvGraphicFramePr>
+              <a:graphicFrameLocks xmlns:a="http://schemas.openxmlformats.org/drawingml/2006/main" noChangeAspect="1"/>
+            </wp:cNvGraphicFramePr>
+            <a:graphic xmlns:a="http://schemas.openxmlformats.org/drawingml/2006/main">
+              <a:graphicData uri="http://schemas.openxmlformats.org/drawingml/2006/picture">
+                <pic:pic xmlns:pic="http://schemas.openxmlformats.org/drawingml/2006/picture">
+                  <pic:nvPicPr>
+                    <pic:cNvPr id="0" name="Picture 3" descr="C:\Users\musta\AppData\Local\Microsoft\Windows\INetCache\Content.Word\Sequence Diagram1.jpg"/>
+                    <pic:cNvPicPr>
+                      <a:picLocks noChangeAspect="1" noChangeArrowheads="1"/>
+                    </pic:cNvPicPr>
+                  </pic:nvPicPr>
+                  <pic:blipFill>
+                    <a:blip r:embed="rId11">
+                      <a:extLst>
+                        <a:ext uri="{28A0092B-C50C-407E-A947-70E740481C1C}">
+                          <a14:useLocalDpi xmlns:a14="http://schemas.microsoft.com/office/drawing/2010/main" val="0"/>
+                        </a:ext>
+                      </a:extLst>
+                    </a:blip>
+                    <a:srcRect/>
+                    <a:stretch>
+                      <a:fillRect/>
+                    </a:stretch>
+                  </pic:blipFill>
+                  <pic:spPr bwMode="auto">
+                    <a:xfrm>
+                      <a:off x="0" y="0"/>
+                      <a:ext cx="5727700" cy="4013200"/>
+                    </a:xfrm>
+                    <a:prstGeom prst="rect">
+                      <a:avLst/>
+                    </a:prstGeom>
+                    <a:noFill/>
+                    <a:ln>
+                      <a:noFill/>
+                    </a:ln>
+                  </pic:spPr>
+                </pic:pic>
+              </a:graphicData>
+            </a:graphic>
+          </wp:inline>
+        </w:drawing>
+      </w:r>
+      <w:r>
+        <w:rPr>
+          <w:lang w:val="en-GB"/>
+        </w:rPr>
+        <w:t xml:space="preserve"> </w:t>
+      </w:r>
+      <w:r>
+        <w:rPr>
+          <w:lang w:val="en-GB"/>
+        </w:rPr>
+        <w:t>Figure 2.</w:t>
+      </w:r>
+      <w:r>
+        <w:rPr>
+          <w:lang w:val="en-GB"/>
+        </w:rPr>
+        <w:t>3</w:t>
+      </w:r>
+      <w:r>
+        <w:rPr>
+          <w:lang w:val="en-GB"/>
+        </w:rPr>
+        <w:t xml:space="preserve"> </w:t>
+      </w:r>
+      <w:r>
+        <w:rPr>
+          <w:lang w:val="en-GB"/>
+        </w:rPr>
+        <w:t>Sequence</w:t>
+      </w:r>
+      <w:r>
+        <w:rPr>
+          <w:lang w:val="en-GB"/>
+        </w:rPr>
+        <w:t xml:space="preserve"> diagram </w:t>
+      </w:r>
+      <w:r>
+        <w:rPr>
+          <w:lang w:val="en-GB"/>
+        </w:rPr>
+        <w:t xml:space="preserve">for attacking a province </w:t>
+      </w:r>
+      <w:r>
+        <w:rPr>
+          <w:lang w:val="en-GB"/>
+        </w:rPr>
+        <w:t xml:space="preserve">at the time of the first iteration </w:t>
+      </w:r>
+      <w:r>
+        <w:rPr>
+          <w:lang w:val="en-GB"/>
+        </w:rPr>
+        <w:t>implementation</w:t>
+      </w:r>
+      <w:r>
+        <w:rPr>
+          <w:lang w:val="en-GB"/>
+        </w:rPr>
+        <w:t xml:space="preserve"> document</w:t>
+      </w:r>
+    </w:p>
+    <w:p>
+      <w:pPr>
+        <w:jc w:val="both"/>
+        <w:rPr>
+          <w:lang w:val="en-GB"/>
+        </w:rPr>
+      </w:pPr>
+      <w:r>
+        <w:rPr>
+          <w:lang w:val="en-GB"/>
+        </w:rPr>
+        <w:t xml:space="preserve">The diagram shows the simple flow of how attacking a province would work in game. </w:t>
+      </w:r>
+      <w:r>
+        <w:rPr>
+          <w:lang w:val="en-GB"/>
+        </w:rPr>
+        <w:t>As this aspect of the game is not complete yet</w:t>
+      </w:r>
+      <w:r>
+        <w:rPr>
+          <w:lang w:val="en-GB"/>
+        </w:rPr>
+        <w:t xml:space="preserve"> however</w:t>
+      </w:r>
+      <w:r>
+        <w:rPr>
+          <w:lang w:val="en-GB"/>
+        </w:rPr>
+        <w:t>, it is, similar to the class diagrams, subject to change.</w:t>
+      </w:r>
+      <w:bookmarkStart w:id="5" w:name="_GoBack"/>
+      <w:bookmarkEnd w:id="5"/>
+    </w:p>
+    <w:p>
+      <w:pPr>
         <w:pStyle w:val="Balk1"/>
         <w:jc w:val="both"/>
         <w:rPr>
@@ -1542,33 +1744,28 @@
         <w:rPr>
           <w:lang w:val="en-GB"/>
         </w:rPr>
-        <w:t xml:space="preserve">Lessons </w:t>
-      </w:r>
-      <w:r>
-        <w:rPr>
-          <w:lang w:val="en-GB"/>
-        </w:rPr>
-        <w:t>L</w:t>
-      </w:r>
-      <w:r>
-        <w:rPr>
-          <w:lang w:val="en-GB"/>
-        </w:rPr>
-        <w:t>earnt</w:t>
+        <w:t>Lessons Learnt</w:t>
       </w:r>
       <w:bookmarkEnd w:id="6"/>
     </w:p>
     <w:p>
       <w:pPr>
-        <w:rPr>
-          <w:lang w:val="en-GB"/>
-        </w:rPr>
-      </w:pPr>
-      <w:r>
-        <w:rPr>
-          <w:lang w:val="en-GB"/>
-        </w:rPr>
-        <w:t>3.0    Lesson Learned</w:t>
+        <w:jc w:val="both"/>
+        <w:rPr>
+          <w:lang w:val="en-GB"/>
+        </w:rPr>
+      </w:pPr>
+      <w:r>
+        <w:rPr>
+          <w:lang w:val="en-GB"/>
+        </w:rPr>
+        <w:t xml:space="preserve">We </w:t>
+      </w:r>
+      <w:r>
+        <w:rPr>
+          <w:lang w:val="en-GB"/>
+        </w:rPr>
+        <w:t>encountered a lot of problems while implementing and designing this project. The first important issue was about a lack of communication. As a group, we were meeting only 2 times a week. This allowed occurring disruptions in the project due to lack of sufficient communication. There were problems while bringing the parts of the project together. We decided to meet more often because it was obvious that something was going wrong. We've increased our group meetings’ frequency. Also, we have started to use the “Discord” app which is supplying free voice chat and screen sharing. We saw that more and instant communication can solve many problems. We started to do our jobs with better synchronization and faster. The solution process gained speed through communication.</w:t>
       </w:r>
     </w:p>
     <w:p>
@@ -1582,117 +1779,7 @@
         <w:rPr>
           <w:lang w:val="en-GB"/>
         </w:rPr>
-        <w:t xml:space="preserve">We </w:t>
-      </w:r>
-      <w:r>
-        <w:rPr>
-          <w:lang w:val="en-GB"/>
-        </w:rPr>
-        <w:t>encountered a lot of problems while implementing and designing this project. The first important issue was about a lack of communication. As a group, we were meeting only 2 times a week. This allowed occurring dis</w:t>
-      </w:r>
-      <w:r>
-        <w:rPr>
-          <w:lang w:val="en-GB"/>
-        </w:rPr>
-        <w:t>ruptions in the project due to lack of sufficient communication</w:t>
-      </w:r>
-      <w:r>
-        <w:rPr>
-          <w:lang w:val="en-GB"/>
-        </w:rPr>
-        <w:t>. There were problems while bringing the parts of the project together. We decided to meet more often because it was obvious that something was going wrong. We've increased</w:t>
-      </w:r>
-      <w:r>
-        <w:rPr>
-          <w:lang w:val="en-GB"/>
-        </w:rPr>
-        <w:t xml:space="preserve"> our</w:t>
-      </w:r>
-      <w:r>
-        <w:rPr>
-          <w:lang w:val="en-GB"/>
-        </w:rPr>
-        <w:t xml:space="preserve"> group meetings</w:t>
-      </w:r>
-      <w:r>
-        <w:rPr>
-          <w:lang w:val="en-GB"/>
-        </w:rPr>
-        <w:t>’ frequency</w:t>
-      </w:r>
-      <w:r>
-        <w:rPr>
-          <w:lang w:val="en-GB"/>
-        </w:rPr>
-        <w:t>. Also, we have started to use the “Discord” app which is supplying free voice chat and screen sharing. We saw that more</w:t>
-      </w:r>
-      <w:r>
-        <w:rPr>
-          <w:lang w:val="en-GB"/>
-        </w:rPr>
-        <w:t xml:space="preserve"> and</w:t>
-      </w:r>
-      <w:r>
-        <w:rPr>
-          <w:lang w:val="en-GB"/>
-        </w:rPr>
-        <w:t xml:space="preserve"> </w:t>
-      </w:r>
-      <w:r>
-        <w:rPr>
-          <w:lang w:val="en-GB"/>
-        </w:rPr>
-        <w:t xml:space="preserve">instant </w:t>
-      </w:r>
-      <w:r>
-        <w:rPr>
-          <w:lang w:val="en-GB"/>
-        </w:rPr>
-        <w:t>communication can solve many problems.</w:t>
-      </w:r>
-      <w:r>
-        <w:rPr>
-          <w:lang w:val="en-GB"/>
-        </w:rPr>
-        <w:t xml:space="preserve"> We started to do our jobs with better synchronization </w:t>
-      </w:r>
-      <w:r>
-        <w:rPr>
-          <w:lang w:val="en-GB"/>
-        </w:rPr>
-        <w:t>and faster. The solution process gained speed through communication.</w:t>
-      </w:r>
-    </w:p>
-    <w:p>
-      <w:pPr>
-        <w:jc w:val="both"/>
-        <w:rPr>
-          <w:lang w:val="en-GB"/>
-        </w:rPr>
-      </w:pPr>
-      <w:r>
-        <w:rPr>
-          <w:lang w:val="en-GB"/>
-        </w:rPr>
-        <w:t xml:space="preserve">Another issue was about disagreements. As </w:t>
-      </w:r>
-      <w:r>
-        <w:rPr>
-          <w:lang w:val="en-GB"/>
-        </w:rPr>
-        <w:t>is known</w:t>
-      </w:r>
-      <w:r>
-        <w:rPr>
-          <w:lang w:val="en-GB"/>
-        </w:rPr>
-        <w:t xml:space="preserve">, the Risk is a board game and there is no </w:t>
-      </w:r>
-      <w:r>
-        <w:rPr>
-          <w:lang w:val="en-GB"/>
-        </w:rPr>
-        <w:t>single official version</w:t>
+        <w:t>Another issue was about disagreements. As is known, the Risk is a board game and there is no single official version</w:t>
       </w:r>
       <w:r>
         <w:rPr>
@@ -1714,6 +1801,7 @@
           <w:id w:val="1087499071"/>
           <w:citation/>
         </w:sdtPr>
+        <w:sdtEndPr/>
         <w:sdtContent>
           <w:r>
             <w:rPr>
@@ -1794,14 +1882,7 @@
         <w:rPr>
           <w:lang w:val="en-GB"/>
         </w:rPr>
-        <w:t xml:space="preserve">would look and feel the most impressive with the least amount of work, so that our final product would be as complete as it could be (and </w:t>
-      </w:r>
-      <w:r>
-        <w:rPr>
-          <w:lang w:val="en-GB"/>
-        </w:rPr>
-        <w:lastRenderedPageBreak/>
-        <w:t>hopefully with the most extra features) by the final deadline</w:t>
+        <w:t>would look and feel the most impressive with the least amount of work, so that our final product would be as complete as it could be (and hopefully with the most extra features) by the final deadline</w:t>
       </w:r>
       <w:r>
         <w:rPr>
@@ -1833,7 +1914,14 @@
         <w:rPr>
           <w:lang w:val="en-GB"/>
         </w:rPr>
-        <w:t xml:space="preserve">. When merging different individual’s codes into the same project, it was hard to read and write. We decided to choose the coding style by voting. Decisions were determined by the votes of the members of the group so that no one would resist the decisions. This provided a democratic solution to the discussions. We had set a consistent coding style that everyone will follow. This </w:t>
+        <w:t xml:space="preserve">. When merging different individual’s </w:t>
+      </w:r>
+      <w:r>
+        <w:rPr>
+          <w:lang w:val="en-GB"/>
+        </w:rPr>
+        <w:lastRenderedPageBreak/>
+        <w:t xml:space="preserve">codes into the same project, it was hard to read and write. We decided to choose the coding style by voting. Decisions were determined by the votes of the members of the group so that no one would resist the decisions. This provided a democratic solution to the discussions. We had set a consistent coding style that everyone will follow. This </w:t>
       </w:r>
       <w:r>
         <w:rPr>
@@ -1977,15 +2065,142 @@
     </w:p>
     <w:p>
       <w:pPr>
-        <w:rPr>
-          <w:lang w:val="en-GB"/>
-        </w:rPr>
-      </w:pPr>
+        <w:jc w:val="both"/>
+        <w:rPr>
+          <w:rFonts w:cstheme="minorHAnsi"/>
+          <w:lang w:val="en-GB"/>
+        </w:rPr>
+      </w:pPr>
+      <w:r>
+        <w:rPr>
+          <w:rFonts w:cstheme="minorHAnsi"/>
+          <w:lang w:val="en-GB"/>
+        </w:rPr>
+        <w:t>When the implementation is complete, Risk will be able to be run on any computer environment, since it will be released both as a JAR (.jar) file and an EXE (.exe) file. To install the game, one should have either of the game’s executables, and simply run it. This action will load the game, while displaying a splash screen to the user. After the game is fully loaded, the user will be redirected to the game’s main menu.</w:t>
+      </w:r>
+    </w:p>
+    <w:p>
+      <w:pPr>
+        <w:jc w:val="both"/>
+        <w:rPr>
+          <w:rFonts w:cstheme="minorHAnsi"/>
+          <w:lang w:val="en-GB"/>
+        </w:rPr>
+      </w:pPr>
+      <w:r>
+        <w:rPr>
+          <w:rFonts w:cstheme="minorHAnsi"/>
+          <w:lang w:val="en-GB"/>
+        </w:rPr>
+        <w:t>A more detailed version of the installation guide will come when it is implemented.</w:t>
+      </w:r>
+    </w:p>
+    <w:p>
+      <w:pPr>
+        <w:pStyle w:val="Balk2"/>
+        <w:rPr>
+          <w:lang w:val="en-GB"/>
+        </w:rPr>
+      </w:pPr>
+      <w:r>
+        <w:rPr>
+          <w:lang w:val="en-GB"/>
+        </w:rPr>
+        <w:t>4.2 How to Use</w:t>
+      </w:r>
+    </w:p>
+    <w:p>
+      <w:pPr>
+        <w:jc w:val="both"/>
+        <w:rPr>
+          <w:lang w:val="en-GB"/>
+        </w:rPr>
+      </w:pPr>
+      <w:r>
+        <w:rPr>
+          <w:lang w:val="en-GB"/>
+        </w:rPr>
+        <w:t>So far, the game can only be started from an Integrated Development Environment (IDE). The user will run the project from an IDE, and the main menu will appear. There are 5 buttons with only the 2 of them functioning at the moment, on the main menu. The first button is one of the functioning buttons</w:t>
+      </w:r>
+      <w:r>
+        <w:rPr>
+          <w:lang w:val="en-GB"/>
+        </w:rPr>
+        <w:t>,</w:t>
+      </w:r>
+      <w:r>
+        <w:rPr>
+          <w:lang w:val="en-GB"/>
+        </w:rPr>
+        <w:t xml:space="preserve"> called the “Play Offline” button, which will redirect the user to the original Risk map which the game will be played on. The second functioning button is the “Exit Button” which is the last button of the main menu, and closes the game when clicked.</w:t>
+      </w:r>
+    </w:p>
+    <w:p>
+      <w:pPr>
+        <w:jc w:val="both"/>
+        <w:rPr>
+          <w:lang w:val="en-GB"/>
+        </w:rPr>
+      </w:pPr>
+      <w:r>
+        <w:rPr>
+          <w:lang w:val="en-GB"/>
+        </w:rPr>
+        <w:t>On the Risk map</w:t>
+      </w:r>
+      <w:r>
+        <w:rPr>
+          <w:lang w:val="en-GB"/>
+        </w:rPr>
+        <w:t xml:space="preserve"> (the main game screen)</w:t>
+      </w:r>
+      <w:r>
+        <w:rPr>
+          <w:lang w:val="en-GB"/>
+        </w:rPr>
+        <w:t xml:space="preserve">, each province and continent with different </w:t>
+      </w:r>
+      <w:r>
+        <w:rPr>
+          <w:lang w:val="en-GB"/>
+        </w:rPr>
+        <w:t>colour</w:t>
+      </w:r>
+      <w:r>
+        <w:rPr>
+          <w:lang w:val="en-GB"/>
+        </w:rPr>
+        <w:t xml:space="preserve"> can be seen. On the left top of the page, the position of the camera, the top left and bottom right bounds of the camera, absolute and mapped mouse positions, zoom degree and the name of the province which the mouse was last on can be seen. If a province is right-clicked, the vertices of the province will be visible, and if right-clicked again, they will be invisible. Similarly, if a province is middle-clicked, the whole province will become invisible, and if middle-clicked again, it will be visible.</w:t>
+      </w:r>
+    </w:p>
+    <w:p>
+      <w:pPr>
+        <w:jc w:val="both"/>
+        <w:rPr>
+          <w:lang w:val="en-GB"/>
+        </w:rPr>
+      </w:pPr>
+      <w:r>
+        <w:rPr>
+          <w:lang w:val="en-GB"/>
+        </w:rPr>
+        <w:t>As for the starting point of the mod support, in the Risk map, when the “V” button on the keyboard is clicked, a warning-like text which says “VERTEX LOGGING ENABLED!” will appear on the top left of the screen, and with every left-click on the page, the x’s and y’s of the clicked point will be written in XML format in a text file named “newHopes.txt” which is located in the project directory. With pressing the “V” button again, the warning-like text will disappear, and the left clicks after that will not have any effect on “newHopes.txt”. At the start and end of each of the vertex logging action, a one-line log which contains the day and hour-minute-second will be written on the text file as a separator.</w:t>
+      </w:r>
+      <w:r>
+        <w:rPr>
+          <w:lang w:val="en-GB"/>
+        </w:rPr>
+        <w:t xml:space="preserve"> The contents of this file can be pasted to wanted spaces in the provinces XML file to apply the vertex data to the game, making the creation of functional maps in game easy. </w:t>
+      </w:r>
     </w:p>
     <w:bookmarkStart w:id="9" w:name="_Toc4887035" w:displacedByCustomXml="next"/>
     <w:sdt>
       <w:sdtPr>
         <w:rPr>
+          <w:rFonts w:asciiTheme="minorHAnsi" w:eastAsiaTheme="minorEastAsia" w:hAnsiTheme="minorHAnsi" w:cstheme="minorBidi"/>
+          <w:color w:val="auto"/>
+          <w:sz w:val="22"/>
+          <w:szCs w:val="22"/>
           <w:lang w:val="en-GB"/>
         </w:rPr>
         <w:id w:val="-835228228"/>
@@ -1994,14 +2209,7 @@
           <w:docPartUnique/>
         </w:docPartObj>
       </w:sdtPr>
-      <w:sdtEndPr>
-        <w:rPr>
-          <w:rFonts w:asciiTheme="minorHAnsi" w:eastAsiaTheme="minorEastAsia" w:hAnsiTheme="minorHAnsi" w:cstheme="minorBidi"/>
-          <w:color w:val="auto"/>
-          <w:sz w:val="22"/>
-          <w:szCs w:val="22"/>
-        </w:rPr>
-      </w:sdtEndPr>
+      <w:sdtEndPr/>
       <w:sdtContent>
         <w:p>
           <w:pPr>
@@ -2016,31 +2224,22 @@
             <w:rPr>
               <w:lang w:val="en-GB"/>
             </w:rPr>
-            <w:t>5.0 Glossary &amp; references</w:t>
-          </w:r>
-          <w:r>
-            <w:rPr>
-              <w:lang w:val="en-GB"/>
-            </w:rPr>
-            <w:t xml:space="preserve"> </w:t>
+            <w:t xml:space="preserve">5.0 Glossary &amp; references </w:t>
           </w:r>
         </w:p>
         <w:sdt>
           <w:sdtPr>
             <w:rPr>
+              <w:rFonts w:asciiTheme="minorHAnsi" w:eastAsiaTheme="minorEastAsia" w:hAnsiTheme="minorHAnsi" w:cstheme="minorBidi"/>
+              <w:color w:val="auto"/>
+              <w:sz w:val="22"/>
+              <w:szCs w:val="22"/>
               <w:lang w:val="en-GB"/>
             </w:rPr>
             <w:id w:val="-573587230"/>
             <w:bibliography/>
           </w:sdtPr>
-          <w:sdtEndPr>
-            <w:rPr>
-              <w:rFonts w:asciiTheme="minorHAnsi" w:eastAsiaTheme="minorEastAsia" w:hAnsiTheme="minorHAnsi" w:cstheme="minorBidi"/>
-              <w:color w:val="auto"/>
-              <w:sz w:val="22"/>
-              <w:szCs w:val="22"/>
-            </w:rPr>
-          </w:sdtEndPr>
+          <w:sdtEndPr/>
           <w:sdtContent>
             <w:bookmarkEnd w:id="9" w:displacedByCustomXml="prev"/>
             <w:p>
@@ -2177,7 +2376,7 @@
       </w:pPr>
     </w:p>
     <w:sectPr>
-      <w:footerReference w:type="default" r:id="rId11"/>
+      <w:footerReference w:type="default" r:id="rId12"/>
       <w:pgSz w:w="11906" w:h="16838"/>
       <w:pgMar w:top="1440" w:right="1440" w:bottom="1440" w:left="1440" w:header="708" w:footer="708" w:gutter="0"/>
       <w:cols w:space="708"/>
@@ -3279,6 +3478,119 @@
     </w:lvl>
   </w:abstractNum>
   <w:abstractNum w:abstractNumId="9" w15:restartNumberingAfterBreak="0">
+    <w:nsid w:val="39D84B9A"/>
+    <w:multiLevelType w:val="multilevel"/>
+    <w:tmpl w:val="4B3EE90A"/>
+    <w:lvl w:ilvl="0">
+      <w:start w:val="1"/>
+      <w:numFmt w:val="decimal"/>
+      <w:lvlText w:val="%1.0"/>
+      <w:lvlJc w:val="left"/>
+      <w:pPr>
+        <w:ind w:left="480" w:hanging="480"/>
+      </w:pPr>
+      <w:rPr>
+        <w:rFonts w:hint="default"/>
+      </w:rPr>
+    </w:lvl>
+    <w:lvl w:ilvl="1">
+      <w:start w:val="1"/>
+      <w:numFmt w:val="decimal"/>
+      <w:lvlText w:val="%1.%2"/>
+      <w:lvlJc w:val="left"/>
+      <w:pPr>
+        <w:ind w:left="1188" w:hanging="480"/>
+      </w:pPr>
+      <w:rPr>
+        <w:rFonts w:hint="default"/>
+      </w:rPr>
+    </w:lvl>
+    <w:lvl w:ilvl="2">
+      <w:start w:val="1"/>
+      <w:numFmt w:val="decimal"/>
+      <w:lvlText w:val="%1.%2.%3"/>
+      <w:lvlJc w:val="left"/>
+      <w:pPr>
+        <w:ind w:left="2136" w:hanging="720"/>
+      </w:pPr>
+      <w:rPr>
+        <w:rFonts w:hint="default"/>
+      </w:rPr>
+    </w:lvl>
+    <w:lvl w:ilvl="3">
+      <w:start w:val="1"/>
+      <w:numFmt w:val="decimal"/>
+      <w:lvlText w:val="%1.%2.%3.%4"/>
+      <w:lvlJc w:val="left"/>
+      <w:pPr>
+        <w:ind w:left="2844" w:hanging="720"/>
+      </w:pPr>
+      <w:rPr>
+        <w:rFonts w:hint="default"/>
+      </w:rPr>
+    </w:lvl>
+    <w:lvl w:ilvl="4">
+      <w:start w:val="1"/>
+      <w:numFmt w:val="decimal"/>
+      <w:lvlText w:val="%1.%2.%3.%4.%5"/>
+      <w:lvlJc w:val="left"/>
+      <w:pPr>
+        <w:ind w:left="3912" w:hanging="1080"/>
+      </w:pPr>
+      <w:rPr>
+        <w:rFonts w:hint="default"/>
+      </w:rPr>
+    </w:lvl>
+    <w:lvl w:ilvl="5">
+      <w:start w:val="1"/>
+      <w:numFmt w:val="decimal"/>
+      <w:lvlText w:val="%1.%2.%3.%4.%5.%6"/>
+      <w:lvlJc w:val="left"/>
+      <w:pPr>
+        <w:ind w:left="4620" w:hanging="1080"/>
+      </w:pPr>
+      <w:rPr>
+        <w:rFonts w:hint="default"/>
+      </w:rPr>
+    </w:lvl>
+    <w:lvl w:ilvl="6">
+      <w:start w:val="1"/>
+      <w:numFmt w:val="decimal"/>
+      <w:lvlText w:val="%1.%2.%3.%4.%5.%6.%7"/>
+      <w:lvlJc w:val="left"/>
+      <w:pPr>
+        <w:ind w:left="5688" w:hanging="1440"/>
+      </w:pPr>
+      <w:rPr>
+        <w:rFonts w:hint="default"/>
+      </w:rPr>
+    </w:lvl>
+    <w:lvl w:ilvl="7">
+      <w:start w:val="1"/>
+      <w:numFmt w:val="decimal"/>
+      <w:lvlText w:val="%1.%2.%3.%4.%5.%6.%7.%8"/>
+      <w:lvlJc w:val="left"/>
+      <w:pPr>
+        <w:ind w:left="6396" w:hanging="1440"/>
+      </w:pPr>
+      <w:rPr>
+        <w:rFonts w:hint="default"/>
+      </w:rPr>
+    </w:lvl>
+    <w:lvl w:ilvl="8">
+      <w:start w:val="1"/>
+      <w:numFmt w:val="decimal"/>
+      <w:lvlText w:val="%1.%2.%3.%4.%5.%6.%7.%8.%9"/>
+      <w:lvlJc w:val="left"/>
+      <w:pPr>
+        <w:ind w:left="7104" w:hanging="1440"/>
+      </w:pPr>
+      <w:rPr>
+        <w:rFonts w:hint="default"/>
+      </w:rPr>
+    </w:lvl>
+  </w:abstractNum>
+  <w:abstractNum w:abstractNumId="10" w15:restartNumberingAfterBreak="0">
     <w:nsid w:val="413C4D9A"/>
     <w:multiLevelType w:val="hybridMultilevel"/>
     <w:tmpl w:val="9C34EFCC"/>
@@ -3391,7 +3703,7 @@
       </w:rPr>
     </w:lvl>
   </w:abstractNum>
-  <w:abstractNum w:abstractNumId="10" w15:restartNumberingAfterBreak="0">
+  <w:abstractNum w:abstractNumId="11" w15:restartNumberingAfterBreak="0">
     <w:nsid w:val="502A1B87"/>
     <w:multiLevelType w:val="hybridMultilevel"/>
     <w:tmpl w:val="69740074"/>
@@ -3504,7 +3816,7 @@
       </w:rPr>
     </w:lvl>
   </w:abstractNum>
-  <w:abstractNum w:abstractNumId="11" w15:restartNumberingAfterBreak="0">
+  <w:abstractNum w:abstractNumId="12" w15:restartNumberingAfterBreak="0">
     <w:nsid w:val="528C133F"/>
     <w:multiLevelType w:val="hybridMultilevel"/>
     <w:tmpl w:val="04929606"/>
@@ -3617,7 +3929,7 @@
       </w:rPr>
     </w:lvl>
   </w:abstractNum>
-  <w:abstractNum w:abstractNumId="12" w15:restartNumberingAfterBreak="0">
+  <w:abstractNum w:abstractNumId="13" w15:restartNumberingAfterBreak="0">
     <w:nsid w:val="5A4E3482"/>
     <w:multiLevelType w:val="hybridMultilevel"/>
     <w:tmpl w:val="35322B14"/>
@@ -3730,7 +4042,7 @@
       </w:rPr>
     </w:lvl>
   </w:abstractNum>
-  <w:abstractNum w:abstractNumId="13" w15:restartNumberingAfterBreak="0">
+  <w:abstractNum w:abstractNumId="14" w15:restartNumberingAfterBreak="0">
     <w:nsid w:val="62D25816"/>
     <w:multiLevelType w:val="hybridMultilevel"/>
     <w:tmpl w:val="400EA528"/>
@@ -3843,7 +4155,7 @@
       </w:rPr>
     </w:lvl>
   </w:abstractNum>
-  <w:abstractNum w:abstractNumId="14" w15:restartNumberingAfterBreak="0">
+  <w:abstractNum w:abstractNumId="15" w15:restartNumberingAfterBreak="0">
     <w:nsid w:val="63B27E35"/>
     <w:multiLevelType w:val="hybridMultilevel"/>
     <w:tmpl w:val="BA90AF1E"/>
@@ -3956,7 +4268,7 @@
       </w:rPr>
     </w:lvl>
   </w:abstractNum>
-  <w:abstractNum w:abstractNumId="15" w15:restartNumberingAfterBreak="0">
+  <w:abstractNum w:abstractNumId="16" w15:restartNumberingAfterBreak="0">
     <w:nsid w:val="689A28EF"/>
     <w:multiLevelType w:val="hybridMultilevel"/>
     <w:tmpl w:val="41A84A42"/>
@@ -4069,7 +4381,7 @@
       </w:rPr>
     </w:lvl>
   </w:abstractNum>
-  <w:abstractNum w:abstractNumId="16" w15:restartNumberingAfterBreak="0">
+  <w:abstractNum w:abstractNumId="17" w15:restartNumberingAfterBreak="0">
     <w:nsid w:val="728E1131"/>
     <w:multiLevelType w:val="hybridMultilevel"/>
     <w:tmpl w:val="4AEA7730"/>
@@ -4182,7 +4494,7 @@
       </w:rPr>
     </w:lvl>
   </w:abstractNum>
-  <w:abstractNum w:abstractNumId="17" w15:restartNumberingAfterBreak="0">
+  <w:abstractNum w:abstractNumId="18" w15:restartNumberingAfterBreak="0">
     <w:nsid w:val="79A92963"/>
     <w:multiLevelType w:val="hybridMultilevel"/>
     <w:tmpl w:val="70423766"/>
@@ -4305,19 +4617,19 @@
     <w:abstractNumId w:val="0"/>
   </w:num>
   <w:num w:numId="4">
-    <w:abstractNumId w:val="12"/>
+    <w:abstractNumId w:val="13"/>
   </w:num>
   <w:num w:numId="5">
     <w:abstractNumId w:val="6"/>
   </w:num>
   <w:num w:numId="6">
-    <w:abstractNumId w:val="13"/>
+    <w:abstractNumId w:val="14"/>
   </w:num>
   <w:num w:numId="7">
     <w:abstractNumId w:val="1"/>
   </w:num>
   <w:num w:numId="8">
-    <w:abstractNumId w:val="14"/>
+    <w:abstractNumId w:val="15"/>
   </w:num>
   <w:num w:numId="9">
     <w:abstractNumId w:val="4"/>
@@ -4326,28 +4638,31 @@
     <w:abstractNumId w:val="8"/>
   </w:num>
   <w:num w:numId="11">
-    <w:abstractNumId w:val="9"/>
+    <w:abstractNumId w:val="10"/>
   </w:num>
   <w:num w:numId="12">
-    <w:abstractNumId w:val="10"/>
+    <w:abstractNumId w:val="11"/>
   </w:num>
   <w:num w:numId="13">
-    <w:abstractNumId w:val="16"/>
+    <w:abstractNumId w:val="17"/>
   </w:num>
   <w:num w:numId="14">
-    <w:abstractNumId w:val="17"/>
+    <w:abstractNumId w:val="18"/>
   </w:num>
   <w:num w:numId="15">
-    <w:abstractNumId w:val="11"/>
+    <w:abstractNumId w:val="12"/>
   </w:num>
   <w:num w:numId="16">
-    <w:abstractNumId w:val="15"/>
+    <w:abstractNumId w:val="16"/>
   </w:num>
   <w:num w:numId="17">
     <w:abstractNumId w:val="7"/>
   </w:num>
   <w:num w:numId="18">
     <w:abstractNumId w:val="5"/>
+  </w:num>
+  <w:num w:numId="19">
+    <w:abstractNumId w:val="9"/>
   </w:num>
 </w:numbering>
 </file>
@@ -5594,7 +5909,7 @@
 </file>
 
 <file path=customXml/itemProps1.xml><?xml version="1.0" encoding="utf-8"?>
-<ds:datastoreItem xmlns:ds="http://schemas.openxmlformats.org/officeDocument/2006/customXml" ds:itemID="{DC519395-237D-48D8-92CA-521219E4A862}">
+<ds:datastoreItem xmlns:ds="http://schemas.openxmlformats.org/officeDocument/2006/customXml" ds:itemID="{DC1EC7D1-1D76-4A89-A4BC-E6DD6D1E0898}">
   <ds:schemaRefs>
     <ds:schemaRef ds:uri="http://schemas.openxmlformats.org/officeDocument/2006/bibliography"/>
   </ds:schemaRefs>

</xml_diff>